<commit_message>
falta la implementacion de turnos
</commit_message>
<xml_diff>
--- a/POO 2/Integrador/Documentacion/Iteracion 1.docx
+++ b/POO 2/Integrador/Documentacion/Iteracion 1.docx
@@ -1675,10 +1675,18 @@
           <w:lang w:eastAsia="es-ES"/>
         </w:rPr>
         <w:drawing>
-          <wp:inline distT="0" distB="0" distL="0" distR="0">
-            <wp:extent cx="5677786" cy="4793579"/>
+          <wp:anchor distT="0" distB="0" distL="114300" distR="114300" simplePos="0" relativeHeight="251662336" behindDoc="0" locked="0" layoutInCell="1" allowOverlap="1" wp14:anchorId="35C1026B" wp14:editId="48869C56">
+            <wp:simplePos x="0" y="0"/>
+            <wp:positionH relativeFrom="page">
+              <wp:align>left</wp:align>
+            </wp:positionH>
+            <wp:positionV relativeFrom="paragraph">
+              <wp:posOffset>266065</wp:posOffset>
+            </wp:positionV>
+            <wp:extent cx="7650955" cy="5181600"/>
             <wp:effectExtent l="0" t="0" r="0" b="0"/>
-            <wp:docPr id="5" name="Imagen 5" descr="D:\Git\UNaM-POO\POO 2\Integrador\Documentacion\1 - Casos de Uso\Diagrama de Casos de Usos.png"/>
+            <wp:wrapSquare wrapText="bothSides"/>
+            <wp:docPr id="2" name="Imagen 2" descr="D:\Git\UNaM-POO\POO 2\Integrador\Documentacion\1 - Casos de Uso\Diagramadecasodeuso2.png"/>
             <wp:cNvGraphicFramePr>
               <a:graphicFrameLocks xmlns:a="http://schemas.openxmlformats.org/drawingml/2006/main" noChangeAspect="1"/>
             </wp:cNvGraphicFramePr>
@@ -1686,7 +1694,7 @@
               <a:graphicData uri="http://schemas.openxmlformats.org/drawingml/2006/picture">
                 <pic:pic xmlns:pic="http://schemas.openxmlformats.org/drawingml/2006/picture">
                   <pic:nvPicPr>
-                    <pic:cNvPr id="0" name="Picture 1" descr="D:\Git\UNaM-POO\POO 2\Integrador\Documentacion\1 - Casos de Uso\Diagrama de Casos de Usos.png"/>
+                    <pic:cNvPr id="0" name="Picture 1" descr="D:\Git\UNaM-POO\POO 2\Integrador\Documentacion\1 - Casos de Uso\Diagramadecasodeuso2.png"/>
                     <pic:cNvPicPr>
                       <a:picLocks noChangeAspect="1" noChangeArrowheads="1"/>
                     </pic:cNvPicPr>
@@ -1707,7 +1715,7 @@
                   <pic:spPr bwMode="auto">
                     <a:xfrm>
                       <a:off x="0" y="0"/>
-                      <a:ext cx="5682466" cy="4797530"/>
+                      <a:ext cx="7650955" cy="5181600"/>
                     </a:xfrm>
                     <a:prstGeom prst="rect">
                       <a:avLst/>
@@ -1720,7 +1728,13 @@
                 </pic:pic>
               </a:graphicData>
             </a:graphic>
-          </wp:inline>
+            <wp14:sizeRelH relativeFrom="margin">
+              <wp14:pctWidth>0</wp14:pctWidth>
+            </wp14:sizeRelH>
+            <wp14:sizeRelV relativeFrom="margin">
+              <wp14:pctHeight>0</wp14:pctHeight>
+            </wp14:sizeRelV>
+          </wp:anchor>
         </w:drawing>
       </w:r>
     </w:p>
@@ -2604,7 +2618,6 @@
       </w:r>
     </w:p>
     <w:p>
-      <w:proofErr w:type="gramStart"/>
       <w:r>
         <w:rPr>
           <w:rFonts w:ascii="Times New Roman" w:hAnsi="Times New Roman" w:cs="Times New Roman"/>
@@ -2613,18 +2626,7 @@
           <w:sz w:val="24"/>
           <w:szCs w:val="24"/>
         </w:rPr>
-        <w:t>Paso</w:t>
-      </w:r>
-      <w:proofErr w:type="gramEnd"/>
-      <w:r>
-        <w:rPr>
-          <w:rFonts w:ascii="Times New Roman" w:hAnsi="Times New Roman" w:cs="Times New Roman"/>
-          <w:b/>
-          <w:color w:val="000000"/>
-          <w:sz w:val="24"/>
-          <w:szCs w:val="24"/>
-        </w:rPr>
-        <w:t xml:space="preserve"> 5</w:t>
+        <w:t>Paso 5</w:t>
       </w:r>
       <w:r>
         <w:rPr>
@@ -2783,9 +2785,9 @@
         </w:rPr>
         <w:drawing>
           <wp:inline distT="0" distB="0" distL="0" distR="0">
-            <wp:extent cx="4986655" cy="4401820"/>
-            <wp:effectExtent l="0" t="0" r="4445" b="0"/>
-            <wp:docPr id="8" name="Imagen 8" descr="D:\Git\UNaM-POO\POO 2\Integrador\Documentacion\3 - Diagrama de Secuencia\Solicitar Mantenimiento.png"/>
+            <wp:extent cx="6442234" cy="4772025"/>
+            <wp:effectExtent l="0" t="0" r="0" b="0"/>
+            <wp:docPr id="5" name="Imagen 5" descr="D:\Git\UNaM-POO\POO 2\Integrador\Documentacion\3 - Diagrama de Secuencia\Sequence Diagram 1.png"/>
             <wp:cNvGraphicFramePr>
               <a:graphicFrameLocks xmlns:a="http://schemas.openxmlformats.org/drawingml/2006/main" noChangeAspect="1"/>
             </wp:cNvGraphicFramePr>
@@ -2793,7 +2795,7 @@
               <a:graphicData uri="http://schemas.openxmlformats.org/drawingml/2006/picture">
                 <pic:pic xmlns:pic="http://schemas.openxmlformats.org/drawingml/2006/picture">
                   <pic:nvPicPr>
-                    <pic:cNvPr id="0" name="Picture 3" descr="D:\Git\UNaM-POO\POO 2\Integrador\Documentacion\3 - Diagrama de Secuencia\Solicitar Mantenimiento.png"/>
+                    <pic:cNvPr id="0" name="Picture 2" descr="D:\Git\UNaM-POO\POO 2\Integrador\Documentacion\3 - Diagrama de Secuencia\Sequence Diagram 1.png"/>
                     <pic:cNvPicPr>
                       <a:picLocks noChangeAspect="1" noChangeArrowheads="1"/>
                     </pic:cNvPicPr>
@@ -2814,7 +2816,7 @@
                   <pic:spPr bwMode="auto">
                     <a:xfrm>
                       <a:off x="0" y="0"/>
-                      <a:ext cx="4986655" cy="4401820"/>
+                      <a:ext cx="6445127" cy="4774168"/>
                     </a:xfrm>
                     <a:prstGeom prst="rect">
                       <a:avLst/>
@@ -2905,7 +2907,6 @@
         </w:rPr>
         <w:t xml:space="preserve">: </w:t>
       </w:r>
-      <w:proofErr w:type="spellStart"/>
       <w:r>
         <w:rPr>
           <w:rFonts w:ascii="Times New Roman" w:hAnsi="Times New Roman" w:cs="Times New Roman"/>
@@ -2913,9 +2914,8 @@
           <w:sz w:val="24"/>
           <w:szCs w:val="24"/>
         </w:rPr>
-        <w:t>buscarCliente</w:t>
-      </w:r>
-      <w:proofErr w:type="spellEnd"/>
+        <w:t xml:space="preserve">buscarCliente </w:t>
+      </w:r>
       <w:r>
         <w:rPr>
           <w:rFonts w:ascii="Times New Roman" w:hAnsi="Times New Roman" w:cs="Times New Roman"/>
@@ -2923,7 +2923,7 @@
           <w:sz w:val="24"/>
           <w:szCs w:val="24"/>
         </w:rPr>
-        <w:t xml:space="preserve"> </w:t>
+        <w:t>(</w:t>
       </w:r>
       <w:r>
         <w:rPr>
@@ -2932,19 +2932,8 @@
           <w:sz w:val="24"/>
           <w:szCs w:val="24"/>
         </w:rPr>
-        <w:t>(</w:t>
-      </w:r>
-      <w:proofErr w:type="spellStart"/>
-      <w:r>
-        <w:rPr>
-          <w:rFonts w:ascii="Times New Roman" w:hAnsi="Times New Roman" w:cs="Times New Roman"/>
-          <w:iCs/>
-          <w:sz w:val="24"/>
-          <w:szCs w:val="24"/>
-        </w:rPr>
         <w:t>dni</w:t>
       </w:r>
-      <w:proofErr w:type="spellEnd"/>
       <w:r>
         <w:rPr>
           <w:rFonts w:ascii="Times New Roman" w:hAnsi="Times New Roman" w:cs="Times New Roman"/>
@@ -3045,25 +3034,7 @@
           <w:sz w:val="24"/>
           <w:szCs w:val="24"/>
         </w:rPr>
-        <w:t xml:space="preserve">: </w:t>
-      </w:r>
-      <w:proofErr w:type="spellStart"/>
-      <w:r>
-        <w:rPr>
-          <w:rFonts w:ascii="Times New Roman" w:hAnsi="Times New Roman" w:cs="Times New Roman"/>
-          <w:sz w:val="24"/>
-          <w:szCs w:val="24"/>
-        </w:rPr>
-        <w:t>unCliente</w:t>
-      </w:r>
-      <w:proofErr w:type="spellEnd"/>
-      <w:r>
-        <w:rPr>
-          <w:rFonts w:ascii="Times New Roman" w:hAnsi="Times New Roman" w:cs="Times New Roman"/>
-          <w:sz w:val="24"/>
-          <w:szCs w:val="24"/>
-        </w:rPr>
-        <w:t>.</w:t>
+        <w:t>: unCliente.</w:t>
       </w:r>
     </w:p>
     <w:p>
@@ -3174,7 +3145,6 @@
         </w:rPr>
         <w:t xml:space="preserve">: </w:t>
       </w:r>
-      <w:proofErr w:type="spellStart"/>
       <w:r>
         <w:rPr>
           <w:rFonts w:ascii="Times New Roman" w:hAnsi="Times New Roman" w:cs="Times New Roman"/>
@@ -3182,17 +3152,7 @@
           <w:sz w:val="24"/>
           <w:szCs w:val="24"/>
         </w:rPr>
-        <w:t>buscarVehiculo</w:t>
-      </w:r>
-      <w:proofErr w:type="spellEnd"/>
-      <w:r>
-        <w:rPr>
-          <w:rFonts w:ascii="Times New Roman" w:hAnsi="Times New Roman" w:cs="Times New Roman"/>
-          <w:iCs/>
-          <w:sz w:val="24"/>
-          <w:szCs w:val="24"/>
-        </w:rPr>
-        <w:t xml:space="preserve"> </w:t>
+        <w:t xml:space="preserve">buscarVehiculo </w:t>
       </w:r>
       <w:r>
         <w:rPr>
@@ -3312,25 +3272,7 @@
           <w:sz w:val="24"/>
           <w:szCs w:val="24"/>
         </w:rPr>
-        <w:t xml:space="preserve">: </w:t>
-      </w:r>
-      <w:proofErr w:type="spellStart"/>
-      <w:r>
-        <w:rPr>
-          <w:rFonts w:ascii="Times New Roman" w:hAnsi="Times New Roman" w:cs="Times New Roman"/>
-          <w:sz w:val="24"/>
-          <w:szCs w:val="24"/>
-        </w:rPr>
-        <w:t>unVehiculo</w:t>
-      </w:r>
-      <w:proofErr w:type="spellEnd"/>
-      <w:r>
-        <w:rPr>
-          <w:rFonts w:ascii="Times New Roman" w:hAnsi="Times New Roman" w:cs="Times New Roman"/>
-          <w:sz w:val="24"/>
-          <w:szCs w:val="24"/>
-        </w:rPr>
-        <w:t>.</w:t>
+        <w:t>: unVehiculo.</w:t>
       </w:r>
     </w:p>
     <w:p>
@@ -3441,7 +3383,6 @@
         </w:rPr>
         <w:t xml:space="preserve">: </w:t>
       </w:r>
-      <w:proofErr w:type="spellStart"/>
       <w:r>
         <w:rPr>
           <w:rFonts w:ascii="Times New Roman" w:hAnsi="Times New Roman" w:cs="Times New Roman"/>
@@ -3460,7 +3401,6 @@
         </w:rPr>
         <w:t>s</w:t>
       </w:r>
-      <w:proofErr w:type="spellEnd"/>
       <w:r>
         <w:rPr>
           <w:rFonts w:ascii="Times New Roman" w:hAnsi="Times New Roman" w:cs="Times New Roman"/>
@@ -3479,7 +3419,6 @@
         </w:rPr>
         <w:t>(</w:t>
       </w:r>
-      <w:proofErr w:type="spellStart"/>
       <w:r>
         <w:rPr>
           <w:rFonts w:ascii="Times New Roman" w:hAnsi="Times New Roman" w:cs="Times New Roman"/>
@@ -3489,7 +3428,6 @@
         </w:rPr>
         <w:t>unaMarca</w:t>
       </w:r>
-      <w:proofErr w:type="spellEnd"/>
       <w:r>
         <w:rPr>
           <w:rFonts w:ascii="Times New Roman" w:hAnsi="Times New Roman" w:cs="Times New Roman"/>
@@ -3621,25 +3559,7 @@
           <w:sz w:val="24"/>
           <w:szCs w:val="24"/>
         </w:rPr>
-        <w:t xml:space="preserve">: Debe existir </w:t>
-      </w:r>
-      <w:proofErr w:type="spellStart"/>
-      <w:r>
-        <w:rPr>
-          <w:rFonts w:ascii="Times New Roman" w:hAnsi="Times New Roman" w:cs="Times New Roman"/>
-          <w:sz w:val="24"/>
-          <w:szCs w:val="24"/>
-        </w:rPr>
-        <w:t>unaMarca</w:t>
-      </w:r>
-      <w:proofErr w:type="spellEnd"/>
-      <w:r>
-        <w:rPr>
-          <w:rFonts w:ascii="Times New Roman" w:hAnsi="Times New Roman" w:cs="Times New Roman"/>
-          <w:sz w:val="24"/>
-          <w:szCs w:val="24"/>
-        </w:rPr>
-        <w:t>.</w:t>
+        <w:t>: Debe existir unaMarca.</w:t>
       </w:r>
     </w:p>
     <w:p>
@@ -3719,7 +3639,6 @@
         </w:rPr>
         <w:t xml:space="preserve">: </w:t>
       </w:r>
-      <w:proofErr w:type="spellStart"/>
       <w:r>
         <w:rPr>
           <w:rFonts w:ascii="Times New Roman" w:hAnsi="Times New Roman" w:cs="Times New Roman"/>
@@ -3727,9 +3646,8 @@
           <w:sz w:val="24"/>
           <w:szCs w:val="24"/>
         </w:rPr>
-        <w:t>confirmarReserva</w:t>
-      </w:r>
-      <w:proofErr w:type="spellEnd"/>
+        <w:t xml:space="preserve">confirmarReserva </w:t>
+      </w:r>
       <w:r>
         <w:rPr>
           <w:rFonts w:ascii="Times New Roman" w:hAnsi="Times New Roman" w:cs="Times New Roman"/>
@@ -3737,7 +3655,7 @@
           <w:sz w:val="24"/>
           <w:szCs w:val="24"/>
         </w:rPr>
-        <w:t xml:space="preserve"> </w:t>
+        <w:t>(</w:t>
       </w:r>
       <w:r>
         <w:rPr>
@@ -3746,9 +3664,8 @@
           <w:sz w:val="24"/>
           <w:szCs w:val="24"/>
         </w:rPr>
-        <w:t>(</w:t>
-      </w:r>
-      <w:proofErr w:type="spellStart"/>
+        <w:t>unCliente, unVehiculo,</w:t>
+      </w:r>
       <w:r>
         <w:rPr>
           <w:rFonts w:ascii="Times New Roman" w:hAnsi="Times New Roman" w:cs="Times New Roman"/>
@@ -3756,9 +3673,8 @@
           <w:sz w:val="24"/>
           <w:szCs w:val="24"/>
         </w:rPr>
-        <w:t>unCliente</w:t>
-      </w:r>
-      <w:proofErr w:type="spellEnd"/>
+        <w:t xml:space="preserve"> unEspecialista,</w:t>
+      </w:r>
       <w:r>
         <w:rPr>
           <w:rFonts w:ascii="Times New Roman" w:hAnsi="Times New Roman" w:cs="Times New Roman"/>
@@ -3766,97 +3682,8 @@
           <w:sz w:val="24"/>
           <w:szCs w:val="24"/>
         </w:rPr>
-        <w:t xml:space="preserve">, </w:t>
-      </w:r>
-      <w:proofErr w:type="spellStart"/>
-      <w:r>
-        <w:rPr>
-          <w:rFonts w:ascii="Times New Roman" w:hAnsi="Times New Roman" w:cs="Times New Roman"/>
-          <w:iCs/>
-          <w:sz w:val="24"/>
-          <w:szCs w:val="24"/>
-        </w:rPr>
-        <w:t>unVehiculo</w:t>
-      </w:r>
-      <w:proofErr w:type="spellEnd"/>
-      <w:r>
-        <w:rPr>
-          <w:rFonts w:ascii="Times New Roman" w:hAnsi="Times New Roman" w:cs="Times New Roman"/>
-          <w:iCs/>
-          <w:sz w:val="24"/>
-          <w:szCs w:val="24"/>
-        </w:rPr>
-        <w:t>,</w:t>
-      </w:r>
-      <w:r>
-        <w:rPr>
-          <w:rFonts w:ascii="Times New Roman" w:hAnsi="Times New Roman" w:cs="Times New Roman"/>
-          <w:iCs/>
-          <w:sz w:val="24"/>
-          <w:szCs w:val="24"/>
-        </w:rPr>
-        <w:t xml:space="preserve"> </w:t>
-      </w:r>
-      <w:proofErr w:type="spellStart"/>
-      <w:r>
-        <w:rPr>
-          <w:rFonts w:ascii="Times New Roman" w:hAnsi="Times New Roman" w:cs="Times New Roman"/>
-          <w:iCs/>
-          <w:sz w:val="24"/>
-          <w:szCs w:val="24"/>
-        </w:rPr>
-        <w:t>unEspecialista</w:t>
-      </w:r>
-      <w:proofErr w:type="spellEnd"/>
-      <w:r>
-        <w:rPr>
-          <w:rFonts w:ascii="Times New Roman" w:hAnsi="Times New Roman" w:cs="Times New Roman"/>
-          <w:iCs/>
-          <w:sz w:val="24"/>
-          <w:szCs w:val="24"/>
-        </w:rPr>
-        <w:t>,</w:t>
-      </w:r>
-      <w:r>
-        <w:rPr>
-          <w:rFonts w:ascii="Times New Roman" w:hAnsi="Times New Roman" w:cs="Times New Roman"/>
-          <w:iCs/>
-          <w:sz w:val="24"/>
-          <w:szCs w:val="24"/>
-        </w:rPr>
-        <w:t xml:space="preserve"> </w:t>
-      </w:r>
-      <w:proofErr w:type="spellStart"/>
-      <w:r>
-        <w:rPr>
-          <w:rFonts w:ascii="Times New Roman" w:hAnsi="Times New Roman" w:cs="Times New Roman"/>
-          <w:iCs/>
-          <w:sz w:val="24"/>
-          <w:szCs w:val="24"/>
-        </w:rPr>
-        <w:t>unHorario</w:t>
-      </w:r>
-      <w:proofErr w:type="spellEnd"/>
-      <w:r>
-        <w:rPr>
-          <w:rFonts w:ascii="Times New Roman" w:hAnsi="Times New Roman" w:cs="Times New Roman"/>
-          <w:iCs/>
-          <w:sz w:val="24"/>
-          <w:szCs w:val="24"/>
-        </w:rPr>
-        <w:t xml:space="preserve">, </w:t>
-      </w:r>
-      <w:proofErr w:type="spellStart"/>
-      <w:r>
-        <w:rPr>
-          <w:rFonts w:ascii="Times New Roman" w:hAnsi="Times New Roman" w:cs="Times New Roman"/>
-          <w:iCs/>
-          <w:sz w:val="24"/>
-          <w:szCs w:val="24"/>
-        </w:rPr>
-        <w:t>unaFecha</w:t>
-      </w:r>
-      <w:proofErr w:type="spellEnd"/>
+        <w:t xml:space="preserve"> unHorario, unaFecha</w:t>
+      </w:r>
       <w:r>
         <w:rPr>
           <w:rFonts w:ascii="Times New Roman" w:hAnsi="Times New Roman" w:cs="Times New Roman"/>
@@ -4094,43 +3921,7 @@
           <w:sz w:val="24"/>
           <w:szCs w:val="24"/>
         </w:rPr>
-        <w:t xml:space="preserve">Se asoció </w:t>
-      </w:r>
-      <w:proofErr w:type="spellStart"/>
-      <w:r>
-        <w:rPr>
-          <w:rFonts w:ascii="Times New Roman" w:hAnsi="Times New Roman"/>
-          <w:sz w:val="24"/>
-          <w:szCs w:val="24"/>
-        </w:rPr>
-        <w:t>unCliente</w:t>
-      </w:r>
-      <w:proofErr w:type="spellEnd"/>
-      <w:r>
-        <w:rPr>
-          <w:rFonts w:ascii="Times New Roman" w:hAnsi="Times New Roman"/>
-          <w:sz w:val="24"/>
-          <w:szCs w:val="24"/>
-        </w:rPr>
-        <w:t xml:space="preserve"> a </w:t>
-      </w:r>
-      <w:proofErr w:type="spellStart"/>
-      <w:r>
-        <w:rPr>
-          <w:rFonts w:ascii="Times New Roman" w:hAnsi="Times New Roman"/>
-          <w:sz w:val="24"/>
-          <w:szCs w:val="24"/>
-        </w:rPr>
-        <w:t>unaReserva</w:t>
-      </w:r>
-      <w:proofErr w:type="spellEnd"/>
-      <w:r>
-        <w:rPr>
-          <w:rFonts w:ascii="Times New Roman" w:hAnsi="Times New Roman"/>
-          <w:sz w:val="24"/>
-          <w:szCs w:val="24"/>
-        </w:rPr>
-        <w:t>.</w:t>
+        <w:t>Se asoció unCliente a unaReserva.</w:t>
       </w:r>
     </w:p>
     <w:p>
@@ -4153,16 +3944,15 @@
           <w:sz w:val="24"/>
           <w:szCs w:val="24"/>
         </w:rPr>
-        <w:t xml:space="preserve">Se asoció </w:t>
-      </w:r>
-      <w:proofErr w:type="spellStart"/>
+        <w:t>Se asoció un</w:t>
+      </w:r>
       <w:r>
         <w:rPr>
           <w:rFonts w:ascii="Times New Roman" w:hAnsi="Times New Roman"/>
           <w:sz w:val="24"/>
           <w:szCs w:val="24"/>
         </w:rPr>
-        <w:t>un</w:t>
+        <w:t>Vehiculo</w:t>
       </w:r>
       <w:r>
         <w:rPr>
@@ -4170,34 +3960,7 @@
           <w:sz w:val="24"/>
           <w:szCs w:val="24"/>
         </w:rPr>
-        <w:t>Vehiculo</w:t>
-      </w:r>
-      <w:proofErr w:type="spellEnd"/>
-      <w:r>
-        <w:rPr>
-          <w:rFonts w:ascii="Times New Roman" w:hAnsi="Times New Roman"/>
-          <w:sz w:val="24"/>
-          <w:szCs w:val="24"/>
-        </w:rPr>
-        <w:t xml:space="preserve"> a </w:t>
-      </w:r>
-      <w:proofErr w:type="spellStart"/>
-      <w:r>
-        <w:rPr>
-          <w:rFonts w:ascii="Times New Roman" w:hAnsi="Times New Roman"/>
-          <w:sz w:val="24"/>
-          <w:szCs w:val="24"/>
-        </w:rPr>
-        <w:t>unaReserva</w:t>
-      </w:r>
-      <w:proofErr w:type="spellEnd"/>
-      <w:r>
-        <w:rPr>
-          <w:rFonts w:ascii="Times New Roman" w:hAnsi="Times New Roman"/>
-          <w:sz w:val="24"/>
-          <w:szCs w:val="24"/>
-        </w:rPr>
-        <w:t>.</w:t>
+        <w:t xml:space="preserve"> a unaReserva.</w:t>
       </w:r>
     </w:p>
     <w:p>
@@ -4222,23 +3985,21 @@
         </w:rPr>
         <w:t xml:space="preserve">Se asoció </w:t>
       </w:r>
-      <w:proofErr w:type="spellStart"/>
       <w:r>
         <w:rPr>
           <w:rFonts w:ascii="Times New Roman" w:hAnsi="Times New Roman"/>
           <w:sz w:val="24"/>
           <w:szCs w:val="24"/>
         </w:rPr>
-        <w:t>unHorario</w:t>
-      </w:r>
-      <w:proofErr w:type="spellEnd"/>
+        <w:t xml:space="preserve">unHorario </w:t>
+      </w:r>
       <w:r>
         <w:rPr>
           <w:rFonts w:ascii="Times New Roman" w:hAnsi="Times New Roman"/>
           <w:sz w:val="24"/>
           <w:szCs w:val="24"/>
         </w:rPr>
-        <w:t xml:space="preserve"> </w:t>
+        <w:t xml:space="preserve">a </w:t>
       </w:r>
       <w:r>
         <w:rPr>
@@ -4246,25 +4007,7 @@
           <w:sz w:val="24"/>
           <w:szCs w:val="24"/>
         </w:rPr>
-        <w:t xml:space="preserve">a </w:t>
-      </w:r>
-      <w:proofErr w:type="spellStart"/>
-      <w:r>
-        <w:rPr>
-          <w:rFonts w:ascii="Times New Roman" w:hAnsi="Times New Roman"/>
-          <w:sz w:val="24"/>
-          <w:szCs w:val="24"/>
-        </w:rPr>
-        <w:t>unaReserva</w:t>
-      </w:r>
-      <w:proofErr w:type="spellEnd"/>
-      <w:r>
-        <w:rPr>
-          <w:rFonts w:ascii="Times New Roman" w:hAnsi="Times New Roman"/>
-          <w:sz w:val="24"/>
-          <w:szCs w:val="24"/>
-        </w:rPr>
-        <w:t>.</w:t>
+        <w:t>unaReserva.</w:t>
       </w:r>
     </w:p>
     <w:p>
@@ -4287,43 +4030,7 @@
           <w:sz w:val="24"/>
           <w:szCs w:val="24"/>
         </w:rPr>
-        <w:t xml:space="preserve">Se asoció </w:t>
-      </w:r>
-      <w:proofErr w:type="spellStart"/>
-      <w:r>
-        <w:rPr>
-          <w:rFonts w:ascii="Times New Roman" w:hAnsi="Times New Roman"/>
-          <w:sz w:val="24"/>
-          <w:szCs w:val="24"/>
-        </w:rPr>
-        <w:t>unEspecialista</w:t>
-      </w:r>
-      <w:proofErr w:type="spellEnd"/>
-      <w:r>
-        <w:rPr>
-          <w:rFonts w:ascii="Times New Roman" w:hAnsi="Times New Roman"/>
-          <w:sz w:val="24"/>
-          <w:szCs w:val="24"/>
-        </w:rPr>
-        <w:t xml:space="preserve"> a </w:t>
-      </w:r>
-      <w:proofErr w:type="spellStart"/>
-      <w:r>
-        <w:rPr>
-          <w:rFonts w:ascii="Times New Roman" w:hAnsi="Times New Roman"/>
-          <w:sz w:val="24"/>
-          <w:szCs w:val="24"/>
-        </w:rPr>
-        <w:t>unaReserva</w:t>
-      </w:r>
-      <w:proofErr w:type="spellEnd"/>
-      <w:r>
-        <w:rPr>
-          <w:rFonts w:ascii="Times New Roman" w:hAnsi="Times New Roman"/>
-          <w:sz w:val="24"/>
-          <w:szCs w:val="24"/>
-        </w:rPr>
-        <w:t>.</w:t>
+        <w:t>Se asoció unEspecialista a unaReserva.</w:t>
       </w:r>
     </w:p>
     <w:p>
@@ -4346,25 +4053,7 @@
           <w:sz w:val="24"/>
           <w:szCs w:val="24"/>
         </w:rPr>
-        <w:t xml:space="preserve">Se modificó </w:t>
-      </w:r>
-      <w:proofErr w:type="spellStart"/>
-      <w:r>
-        <w:rPr>
-          <w:rFonts w:ascii="Times New Roman" w:hAnsi="Times New Roman"/>
-          <w:sz w:val="24"/>
-          <w:szCs w:val="24"/>
-        </w:rPr>
-        <w:t>unaReserva.fecha</w:t>
-      </w:r>
-      <w:proofErr w:type="spellEnd"/>
-      <w:r>
-        <w:rPr>
-          <w:rFonts w:ascii="Times New Roman" w:hAnsi="Times New Roman"/>
-          <w:sz w:val="24"/>
-          <w:szCs w:val="24"/>
-        </w:rPr>
-        <w:t xml:space="preserve"> </w:t>
+        <w:t xml:space="preserve">Se modificó unaReserva.fecha </w:t>
       </w:r>
     </w:p>
     <w:p>
@@ -4389,7 +4078,6 @@
         </w:rPr>
         <w:t xml:space="preserve">Se asoció </w:t>
       </w:r>
-      <w:proofErr w:type="spellStart"/>
       <w:r>
         <w:rPr>
           <w:rFonts w:ascii="Times New Roman" w:hAnsi="Times New Roman"/>
@@ -4398,33 +4086,22 @@
         </w:rPr>
         <w:t>unaReserva</w:t>
       </w:r>
-      <w:proofErr w:type="spellEnd"/>
       <w:r>
         <w:rPr>
           <w:rFonts w:ascii="Times New Roman" w:hAnsi="Times New Roman"/>
           <w:sz w:val="24"/>
           <w:szCs w:val="24"/>
         </w:rPr>
-        <w:t xml:space="preserve"> a </w:t>
-      </w:r>
-      <w:proofErr w:type="spellStart"/>
+        <w:t xml:space="preserve"> a un</w:t>
+      </w:r>
       <w:r>
         <w:rPr>
           <w:rFonts w:ascii="Times New Roman" w:hAnsi="Times New Roman"/>
           <w:sz w:val="24"/>
           <w:szCs w:val="24"/>
         </w:rPr>
-        <w:t>un</w:t>
-      </w:r>
-      <w:r>
-        <w:rPr>
-          <w:rFonts w:ascii="Times New Roman" w:hAnsi="Times New Roman"/>
-          <w:sz w:val="24"/>
-          <w:szCs w:val="24"/>
-        </w:rPr>
         <w:t>Cliente</w:t>
       </w:r>
-      <w:proofErr w:type="spellEnd"/>
       <w:r>
         <w:rPr>
           <w:rFonts w:ascii="Times New Roman" w:hAnsi="Times New Roman"/>
@@ -4454,43 +4131,7 @@
           <w:sz w:val="24"/>
           <w:szCs w:val="24"/>
         </w:rPr>
-        <w:t xml:space="preserve">Se asoció </w:t>
-      </w:r>
-      <w:proofErr w:type="spellStart"/>
-      <w:r>
-        <w:rPr>
-          <w:rFonts w:ascii="Times New Roman" w:hAnsi="Times New Roman"/>
-          <w:sz w:val="24"/>
-          <w:szCs w:val="24"/>
-        </w:rPr>
-        <w:t>unaReserva</w:t>
-      </w:r>
-      <w:proofErr w:type="spellEnd"/>
-      <w:r>
-        <w:rPr>
-          <w:rFonts w:ascii="Times New Roman" w:hAnsi="Times New Roman"/>
-          <w:sz w:val="24"/>
-          <w:szCs w:val="24"/>
-        </w:rPr>
-        <w:t xml:space="preserve"> a </w:t>
-      </w:r>
-      <w:proofErr w:type="spellStart"/>
-      <w:r>
-        <w:rPr>
-          <w:rFonts w:ascii="Times New Roman" w:hAnsi="Times New Roman"/>
-          <w:sz w:val="24"/>
-          <w:szCs w:val="24"/>
-        </w:rPr>
-        <w:t>unVehiculo</w:t>
-      </w:r>
-      <w:proofErr w:type="spellEnd"/>
-      <w:r>
-        <w:rPr>
-          <w:rFonts w:ascii="Times New Roman" w:hAnsi="Times New Roman"/>
-          <w:sz w:val="24"/>
-          <w:szCs w:val="24"/>
-        </w:rPr>
-        <w:t>.</w:t>
+        <w:t>Se asoció unaReserva a unVehiculo.</w:t>
       </w:r>
     </w:p>
     <w:p>
@@ -4513,43 +4154,7 @@
           <w:sz w:val="24"/>
           <w:szCs w:val="24"/>
         </w:rPr>
-        <w:t xml:space="preserve">Se asoció </w:t>
-      </w:r>
-      <w:proofErr w:type="spellStart"/>
-      <w:r>
-        <w:rPr>
-          <w:rFonts w:ascii="Times New Roman" w:hAnsi="Times New Roman"/>
-          <w:sz w:val="24"/>
-          <w:szCs w:val="24"/>
-        </w:rPr>
-        <w:t>unaReserva</w:t>
-      </w:r>
-      <w:proofErr w:type="spellEnd"/>
-      <w:r>
-        <w:rPr>
-          <w:rFonts w:ascii="Times New Roman" w:hAnsi="Times New Roman"/>
-          <w:sz w:val="24"/>
-          <w:szCs w:val="24"/>
-        </w:rPr>
-        <w:t xml:space="preserve"> a </w:t>
-      </w:r>
-      <w:proofErr w:type="spellStart"/>
-      <w:r>
-        <w:rPr>
-          <w:rFonts w:ascii="Times New Roman" w:hAnsi="Times New Roman"/>
-          <w:sz w:val="24"/>
-          <w:szCs w:val="24"/>
-        </w:rPr>
-        <w:t>unEspecialista</w:t>
-      </w:r>
-      <w:proofErr w:type="spellEnd"/>
-      <w:r>
-        <w:rPr>
-          <w:rFonts w:ascii="Times New Roman" w:hAnsi="Times New Roman"/>
-          <w:sz w:val="24"/>
-          <w:szCs w:val="24"/>
-        </w:rPr>
-        <w:t>.</w:t>
+        <w:t>Se asoció unaReserva a unEspecialista.</w:t>
       </w:r>
     </w:p>
     <w:p>
@@ -4588,23 +4193,7 @@
     </w:p>
     <w:p>
       <w:r>
-        <w:t>CON-</w:t>
-      </w:r>
-      <w:proofErr w:type="gramStart"/>
-      <w:r>
-        <w:t>01 :</w:t>
-      </w:r>
-      <w:proofErr w:type="gramEnd"/>
-      <w:r>
-        <w:t xml:space="preserve"> </w:t>
-      </w:r>
-      <w:proofErr w:type="spellStart"/>
-      <w:r>
-        <w:t>buscarCliente</w:t>
-      </w:r>
-      <w:proofErr w:type="spellEnd"/>
-      <w:r>
-        <w:t>.</w:t>
+        <w:t>CON-01 : buscarCliente.</w:t>
       </w:r>
     </w:p>
     <w:p>
@@ -4682,7 +4271,6 @@
         </w:rPr>
         <w:t xml:space="preserve">CON-02: </w:t>
       </w:r>
-      <w:proofErr w:type="spellStart"/>
       <w:r>
         <w:rPr>
           <w:rFonts w:ascii="Times New Roman" w:hAnsi="Times New Roman" w:cs="Times New Roman"/>
@@ -4692,7 +4280,6 @@
         </w:rPr>
         <w:t>buscarVehiculo</w:t>
       </w:r>
-      <w:proofErr w:type="spellEnd"/>
     </w:p>
     <w:p>
       <w:r>
@@ -4758,13 +4345,8 @@
     <w:p>
       <w:r>
         <w:lastRenderedPageBreak/>
-        <w:t xml:space="preserve">CON-03: </w:t>
-      </w:r>
-      <w:proofErr w:type="spellStart"/>
-      <w:r>
-        <w:t>buscarEspecialistas</w:t>
-      </w:r>
-      <w:proofErr w:type="spellEnd"/>
+        <w:t>CON-03: buscarEspecialistas</w:t>
+      </w:r>
     </w:p>
     <w:p>
       <w:r>
@@ -4892,13 +4474,8 @@
         </w:drawing>
       </w:r>
       <w:r>
-        <w:t xml:space="preserve">CON-04: </w:t>
-      </w:r>
-      <w:proofErr w:type="spellStart"/>
-      <w:r>
-        <w:t>confirmarReserva</w:t>
-      </w:r>
-      <w:proofErr w:type="spellEnd"/>
+        <w:t>CON-04: confirmarReserva</w:t>
+      </w:r>
     </w:p>
     <w:p>
       <w:pPr>
@@ -4918,7 +4495,6 @@
       </w:pPr>
       <w:bookmarkStart w:id="8" w:name="_Toc433805949"/>
       <w:bookmarkStart w:id="9" w:name="_GoBack"/>
-      <w:bookmarkEnd w:id="9"/>
       <w:r>
         <w:rPr>
           <w:noProof/>
@@ -4926,18 +4502,18 @@
         </w:rPr>
         <w:lastRenderedPageBreak/>
         <w:drawing>
-          <wp:anchor distT="0" distB="0" distL="114300" distR="114300" simplePos="0" relativeHeight="251661312" behindDoc="0" locked="0" layoutInCell="1" allowOverlap="1" wp14:anchorId="6E84FDDD" wp14:editId="7F0BE8B0">
+          <wp:anchor distT="0" distB="0" distL="114300" distR="114300" simplePos="0" relativeHeight="251663360" behindDoc="0" locked="0" layoutInCell="1" allowOverlap="1" wp14:anchorId="206D64D7" wp14:editId="1FC247F7">
             <wp:simplePos x="0" y="0"/>
             <wp:positionH relativeFrom="margin">
-              <wp:align>center</wp:align>
+              <wp:posOffset>-882650</wp:posOffset>
             </wp:positionH>
             <wp:positionV relativeFrom="paragraph">
-              <wp:posOffset>416976</wp:posOffset>
+              <wp:posOffset>328295</wp:posOffset>
             </wp:positionV>
-            <wp:extent cx="9918065" cy="4965700"/>
-            <wp:effectExtent l="0" t="0" r="6985" b="6350"/>
-            <wp:wrapTopAndBottom/>
-            <wp:docPr id="3" name="Imagen 3" descr="D:\Git\UNaM-POO\POO 2\Integrador\Documentacion\3 - Diagrama de Secuencia\Diagrama de Clases.png"/>
+            <wp:extent cx="7199630" cy="4344670"/>
+            <wp:effectExtent l="0" t="0" r="1270" b="0"/>
+            <wp:wrapSquare wrapText="bothSides"/>
+            <wp:docPr id="8" name="Imagen 8"/>
             <wp:cNvGraphicFramePr>
               <a:graphicFrameLocks xmlns:a="http://schemas.openxmlformats.org/drawingml/2006/main" noChangeAspect="1"/>
             </wp:cNvGraphicFramePr>
@@ -4945,7 +4521,7 @@
               <a:graphicData uri="http://schemas.openxmlformats.org/drawingml/2006/picture">
                 <pic:pic xmlns:pic="http://schemas.openxmlformats.org/drawingml/2006/picture">
                   <pic:nvPicPr>
-                    <pic:cNvPr id="0" name="Picture 3" descr="D:\Git\UNaM-POO\POO 2\Integrador\Documentacion\3 - Diagrama de Secuencia\Diagrama de Clases.png"/>
+                    <pic:cNvPr id="0" name="Picture 3"/>
                     <pic:cNvPicPr>
                       <a:picLocks noChangeAspect="1" noChangeArrowheads="1"/>
                     </pic:cNvPicPr>
@@ -4966,7 +4542,7 @@
                   <pic:spPr bwMode="auto">
                     <a:xfrm>
                       <a:off x="0" y="0"/>
-                      <a:ext cx="9918065" cy="4965700"/>
+                      <a:ext cx="7199630" cy="4344670"/>
                     </a:xfrm>
                     <a:prstGeom prst="rect">
                       <a:avLst/>
@@ -4988,18 +4564,17 @@
           </wp:anchor>
         </w:drawing>
       </w:r>
-      <w:r>
-        <w:t>D</w:t>
-      </w:r>
-      <w:r>
-        <w:t>iagrama de Clases</w:t>
+      <w:bookmarkEnd w:id="9"/>
+      <w:r>
+        <w:t>Diagrama de Clases</w:t>
       </w:r>
       <w:bookmarkEnd w:id="8"/>
     </w:p>
+    <w:p/>
     <w:sectPr>
-      <w:pgSz w:w="16838" w:h="11906" w:orient="landscape" w:code="9"/>
-      <w:pgMar w:top="1701" w:right="1418" w:bottom="1701" w:left="1418" w:header="709" w:footer="709" w:gutter="0"/>
-      <w:paperSrc w:first="259"/>
+      <w:pgSz w:w="11906" w:h="16838" w:code="9"/>
+      <w:pgMar w:top="1418" w:right="1701" w:bottom="1418" w:left="1701" w:header="709" w:footer="709" w:gutter="0"/>
+      <w:paperSrc w:first="7"/>
       <w:pgNumType w:start="0"/>
       <w:cols w:space="708"/>
       <w:docGrid w:linePitch="360"/>
@@ -6338,7 +5913,7 @@
 </file>
 
 <file path=customXml/itemProps1.xml><?xml version="1.0" encoding="utf-8"?>
-<ds:datastoreItem xmlns:ds="http://schemas.openxmlformats.org/officeDocument/2006/customXml" ds:itemID="{3A41654A-F8C3-4C3E-A728-2554569A8455}">
+<ds:datastoreItem xmlns:ds="http://schemas.openxmlformats.org/officeDocument/2006/customXml" ds:itemID="{6AC8CAB9-6E06-41C3-8DDE-13BEF140CFD0}">
   <ds:schemaRefs>
     <ds:schemaRef ds:uri="http://schemas.openxmlformats.org/officeDocument/2006/bibliography"/>
   </ds:schemaRefs>

</xml_diff>

<commit_message>
casi terminando la 1 iteración
corrigiendo algunos errores en los diagramas de secuencia, se agrego un
nuevo contrato
</commit_message>
<xml_diff>
--- a/POO 2/Integrador/Documentacion/Iteracion 1.docx
+++ b/POO 2/Integrador/Documentacion/Iteracion 1.docx
@@ -880,8 +880,6 @@
           <w:r>
             <w:t>Contenido</w:t>
           </w:r>
-          <w:bookmarkStart w:id="0" w:name="_GoBack"/>
-          <w:bookmarkEnd w:id="0"/>
         </w:p>
         <w:p>
           <w:pPr>
@@ -1560,12 +1558,12 @@
       <w:pPr>
         <w:pStyle w:val="Ttulo1"/>
       </w:pPr>
-      <w:bookmarkStart w:id="1" w:name="_Toc434352820"/>
+      <w:bookmarkStart w:id="0" w:name="_Toc434352820"/>
       <w:r>
         <w:lastRenderedPageBreak/>
         <w:t>Escenario 2</w:t>
       </w:r>
-      <w:bookmarkEnd w:id="1"/>
+      <w:bookmarkEnd w:id="0"/>
       <w:r>
         <w:t xml:space="preserve"> </w:t>
       </w:r>
@@ -1653,22 +1651,22 @@
       <w:pPr>
         <w:pStyle w:val="Ttulo1"/>
       </w:pPr>
-      <w:bookmarkStart w:id="2" w:name="_Toc434352821"/>
+      <w:bookmarkStart w:id="1" w:name="_Toc434352821"/>
       <w:r>
         <w:lastRenderedPageBreak/>
         <w:t>Casos de Uso</w:t>
       </w:r>
+      <w:bookmarkEnd w:id="1"/>
+    </w:p>
+    <w:p>
+      <w:pPr>
+        <w:pStyle w:val="Ttulo2"/>
+      </w:pPr>
+      <w:bookmarkStart w:id="2" w:name="_Toc434352822"/>
+      <w:r>
+        <w:t>Diagrama de Casos de Uso</w:t>
+      </w:r>
       <w:bookmarkEnd w:id="2"/>
-    </w:p>
-    <w:p>
-      <w:pPr>
-        <w:pStyle w:val="Ttulo2"/>
-      </w:pPr>
-      <w:bookmarkStart w:id="3" w:name="_Toc434352822"/>
-      <w:r>
-        <w:t>Diagrama de Casos de Uso</w:t>
-      </w:r>
-      <w:bookmarkEnd w:id="3"/>
     </w:p>
     <w:p>
       <w:r>
@@ -1757,12 +1755,12 @@
       <w:pPr>
         <w:pStyle w:val="Ttulo2"/>
       </w:pPr>
-      <w:bookmarkStart w:id="4" w:name="_Toc434352823"/>
+      <w:bookmarkStart w:id="3" w:name="_Toc434352823"/>
       <w:r>
         <w:lastRenderedPageBreak/>
         <w:t>Casos de Usos</w:t>
       </w:r>
-      <w:bookmarkEnd w:id="4"/>
+      <w:bookmarkEnd w:id="3"/>
     </w:p>
     <w:p>
       <w:r>
@@ -2686,12 +2684,12 @@
       <w:pPr>
         <w:pStyle w:val="Ttulo1"/>
       </w:pPr>
-      <w:bookmarkStart w:id="5" w:name="_Toc434352824"/>
+      <w:bookmarkStart w:id="4" w:name="_Toc434352824"/>
       <w:r>
         <w:lastRenderedPageBreak/>
         <w:t>Modelo de Dominio.</w:t>
       </w:r>
-      <w:bookmarkEnd w:id="5"/>
+      <w:bookmarkEnd w:id="4"/>
     </w:p>
     <w:p>
       <w:r>
@@ -2767,12 +2765,12 @@
       <w:pPr>
         <w:pStyle w:val="Ttulo1"/>
       </w:pPr>
-      <w:bookmarkStart w:id="6" w:name="_Toc434352825"/>
+      <w:bookmarkStart w:id="5" w:name="_Toc434352825"/>
       <w:r>
         <w:lastRenderedPageBreak/>
         <w:t>Diagrama de Secuencia de Sistema</w:t>
       </w:r>
-      <w:bookmarkEnd w:id="6"/>
+      <w:bookmarkEnd w:id="5"/>
     </w:p>
     <w:p>
       <w:r>
@@ -2787,9 +2785,9 @@
         </w:rPr>
         <w:drawing>
           <wp:inline distT="0" distB="0" distL="0" distR="0">
-            <wp:extent cx="6442234" cy="4772025"/>
-            <wp:effectExtent l="0" t="0" r="0" b="0"/>
-            <wp:docPr id="5" name="Imagen 5" descr="D:\Git\UNaM-POO\POO 2\Integrador\Documentacion\3 - Diagrama de Secuencia\Sequence Diagram 1.png"/>
+            <wp:extent cx="6260535" cy="7362701"/>
+            <wp:effectExtent l="0" t="0" r="6985" b="0"/>
+            <wp:docPr id="6" name="Imagen 6"/>
             <wp:cNvGraphicFramePr>
               <a:graphicFrameLocks xmlns:a="http://schemas.openxmlformats.org/drawingml/2006/main" noChangeAspect="1"/>
             </wp:cNvGraphicFramePr>
@@ -2797,7 +2795,7 @@
               <a:graphicData uri="http://schemas.openxmlformats.org/drawingml/2006/picture">
                 <pic:pic xmlns:pic="http://schemas.openxmlformats.org/drawingml/2006/picture">
                   <pic:nvPicPr>
-                    <pic:cNvPr id="0" name="Picture 2" descr="D:\Git\UNaM-POO\POO 2\Integrador\Documentacion\3 - Diagrama de Secuencia\Sequence Diagram 1.png"/>
+                    <pic:cNvPr id="0" name="Picture 3"/>
                     <pic:cNvPicPr>
                       <a:picLocks noChangeAspect="1" noChangeArrowheads="1"/>
                     </pic:cNvPicPr>
@@ -2818,7 +2816,7 @@
                   <pic:spPr bwMode="auto">
                     <a:xfrm>
                       <a:off x="0" y="0"/>
-                      <a:ext cx="6445127" cy="4774168"/>
+                      <a:ext cx="6270148" cy="7374006"/>
                     </a:xfrm>
                     <a:prstGeom prst="rect">
                       <a:avLst/>
@@ -2852,12 +2850,12 @@
       <w:pPr>
         <w:pStyle w:val="Ttulo2"/>
       </w:pPr>
-      <w:bookmarkStart w:id="7" w:name="_Toc434352826"/>
+      <w:bookmarkStart w:id="6" w:name="_Toc434352826"/>
       <w:r>
         <w:lastRenderedPageBreak/>
         <w:t>Contratos</w:t>
       </w:r>
-      <w:bookmarkEnd w:id="7"/>
+      <w:bookmarkEnd w:id="6"/>
     </w:p>
     <w:p>
       <w:pPr>
@@ -3593,6 +3591,310 @@
     </w:p>
     <w:p>
       <w:pPr>
+        <w:rPr>
+          <w:rFonts w:ascii="Times New Roman" w:hAnsi="Times New Roman" w:cs="Times New Roman"/>
+          <w:sz w:val="24"/>
+          <w:szCs w:val="24"/>
+        </w:rPr>
+      </w:pPr>
+      <w:r>
+        <w:rPr>
+          <w:rFonts w:ascii="Times New Roman" w:hAnsi="Times New Roman" w:cs="Times New Roman"/>
+          <w:sz w:val="24"/>
+          <w:szCs w:val="24"/>
+        </w:rPr>
+        <w:t>CON-04</w:t>
+      </w:r>
+    </w:p>
+    <w:p>
+      <w:pPr>
+        <w:autoSpaceDE w:val="0"/>
+        <w:autoSpaceDN w:val="0"/>
+        <w:adjustRightInd w:val="0"/>
+        <w:spacing w:after="0" w:line="240" w:lineRule="auto"/>
+        <w:rPr>
+          <w:rFonts w:ascii="Times New Roman" w:hAnsi="Times New Roman" w:cs="Times New Roman"/>
+          <w:i/>
+          <w:iCs/>
+          <w:sz w:val="24"/>
+          <w:szCs w:val="24"/>
+        </w:rPr>
+      </w:pPr>
+      <w:r>
+        <w:rPr>
+          <w:rFonts w:ascii="Times New Roman" w:hAnsi="Times New Roman" w:cs="Times New Roman"/>
+          <w:b/>
+          <w:bCs/>
+          <w:sz w:val="24"/>
+          <w:szCs w:val="24"/>
+        </w:rPr>
+        <w:t>Nombre</w:t>
+      </w:r>
+      <w:r>
+        <w:rPr>
+          <w:rFonts w:ascii="Times New Roman" w:hAnsi="Times New Roman" w:cs="Times New Roman"/>
+          <w:sz w:val="24"/>
+          <w:szCs w:val="24"/>
+        </w:rPr>
+        <w:t xml:space="preserve">: </w:t>
+      </w:r>
+      <w:r>
+        <w:rPr>
+          <w:rFonts w:ascii="Times New Roman" w:hAnsi="Times New Roman" w:cs="Times New Roman"/>
+          <w:iCs/>
+          <w:sz w:val="24"/>
+          <w:szCs w:val="24"/>
+        </w:rPr>
+        <w:t>buscar</w:t>
+      </w:r>
+      <w:r>
+        <w:rPr>
+          <w:rFonts w:ascii="Times New Roman" w:hAnsi="Times New Roman" w:cs="Times New Roman"/>
+          <w:iCs/>
+          <w:sz w:val="24"/>
+          <w:szCs w:val="24"/>
+        </w:rPr>
+        <w:t>HorariosLibres</w:t>
+      </w:r>
+      <w:r>
+        <w:rPr>
+          <w:rFonts w:ascii="Times New Roman" w:hAnsi="Times New Roman" w:cs="Times New Roman"/>
+          <w:iCs/>
+          <w:sz w:val="24"/>
+          <w:szCs w:val="24"/>
+        </w:rPr>
+        <w:t xml:space="preserve"> </w:t>
+      </w:r>
+      <w:r>
+        <w:rPr>
+          <w:rFonts w:ascii="Times New Roman" w:hAnsi="Times New Roman" w:cs="Times New Roman"/>
+          <w:iCs/>
+          <w:sz w:val="24"/>
+          <w:szCs w:val="24"/>
+        </w:rPr>
+        <w:t>(</w:t>
+      </w:r>
+      <w:r>
+        <w:rPr>
+          <w:rFonts w:ascii="Times New Roman" w:hAnsi="Times New Roman" w:cs="Times New Roman"/>
+          <w:iCs/>
+          <w:sz w:val="24"/>
+          <w:szCs w:val="24"/>
+        </w:rPr>
+        <w:t>List of Especialista</w:t>
+      </w:r>
+      <w:r>
+        <w:rPr>
+          <w:rFonts w:ascii="Times New Roman" w:hAnsi="Times New Roman" w:cs="Times New Roman"/>
+          <w:iCs/>
+          <w:sz w:val="24"/>
+          <w:szCs w:val="24"/>
+        </w:rPr>
+        <w:t>, fecha</w:t>
+      </w:r>
+      <w:r>
+        <w:rPr>
+          <w:rFonts w:ascii="Times New Roman" w:hAnsi="Times New Roman" w:cs="Times New Roman"/>
+          <w:iCs/>
+          <w:sz w:val="24"/>
+          <w:szCs w:val="24"/>
+        </w:rPr>
+        <w:t>)</w:t>
+      </w:r>
+    </w:p>
+    <w:p>
+      <w:pPr>
+        <w:autoSpaceDE w:val="0"/>
+        <w:autoSpaceDN w:val="0"/>
+        <w:adjustRightInd w:val="0"/>
+        <w:spacing w:after="0" w:line="240" w:lineRule="auto"/>
+        <w:rPr>
+          <w:rFonts w:ascii="Times New Roman" w:hAnsi="Times New Roman" w:cs="Times New Roman"/>
+          <w:sz w:val="24"/>
+          <w:szCs w:val="24"/>
+        </w:rPr>
+      </w:pPr>
+      <w:r>
+        <w:rPr>
+          <w:rFonts w:ascii="Times New Roman" w:hAnsi="Times New Roman" w:cs="Times New Roman"/>
+          <w:b/>
+          <w:bCs/>
+          <w:sz w:val="24"/>
+          <w:szCs w:val="24"/>
+        </w:rPr>
+        <w:t>Descripción</w:t>
+      </w:r>
+      <w:r>
+        <w:rPr>
+          <w:rFonts w:ascii="Times New Roman" w:hAnsi="Times New Roman" w:cs="Times New Roman"/>
+          <w:sz w:val="24"/>
+          <w:szCs w:val="24"/>
+        </w:rPr>
+        <w:t xml:space="preserve">: Buscar </w:t>
+      </w:r>
+      <w:r>
+        <w:rPr>
+          <w:rFonts w:ascii="Times New Roman" w:hAnsi="Times New Roman" w:cs="Times New Roman"/>
+          <w:sz w:val="24"/>
+          <w:szCs w:val="24"/>
+        </w:rPr>
+        <w:t>los horarios libres de cada especialista de la lista otorgada en la fecha pedida.</w:t>
+      </w:r>
+    </w:p>
+    <w:p>
+      <w:pPr>
+        <w:autoSpaceDE w:val="0"/>
+        <w:autoSpaceDN w:val="0"/>
+        <w:adjustRightInd w:val="0"/>
+        <w:spacing w:after="0" w:line="240" w:lineRule="auto"/>
+        <w:rPr>
+          <w:rFonts w:ascii="Times New Roman" w:hAnsi="Times New Roman" w:cs="Times New Roman"/>
+          <w:sz w:val="24"/>
+          <w:szCs w:val="24"/>
+        </w:rPr>
+      </w:pPr>
+      <w:r>
+        <w:rPr>
+          <w:rFonts w:ascii="Times New Roman" w:hAnsi="Times New Roman" w:cs="Times New Roman"/>
+          <w:b/>
+          <w:bCs/>
+          <w:sz w:val="24"/>
+          <w:szCs w:val="24"/>
+        </w:rPr>
+        <w:t>Excepciones</w:t>
+      </w:r>
+      <w:r>
+        <w:rPr>
+          <w:rFonts w:ascii="Times New Roman" w:hAnsi="Times New Roman" w:cs="Times New Roman"/>
+          <w:sz w:val="24"/>
+          <w:szCs w:val="24"/>
+        </w:rPr>
+        <w:t xml:space="preserve">: No existe </w:t>
+      </w:r>
+      <w:r>
+        <w:rPr>
+          <w:rFonts w:ascii="Times New Roman" w:hAnsi="Times New Roman" w:cs="Times New Roman"/>
+          <w:sz w:val="24"/>
+          <w:szCs w:val="24"/>
+        </w:rPr>
+        <w:t>ningún</w:t>
+      </w:r>
+      <w:r>
+        <w:rPr>
+          <w:rFonts w:ascii="Times New Roman" w:hAnsi="Times New Roman" w:cs="Times New Roman"/>
+          <w:sz w:val="24"/>
+          <w:szCs w:val="24"/>
+        </w:rPr>
+        <w:t xml:space="preserve"> especialista </w:t>
+      </w:r>
+      <w:r>
+        <w:rPr>
+          <w:rFonts w:ascii="Times New Roman" w:hAnsi="Times New Roman" w:cs="Times New Roman"/>
+          <w:sz w:val="24"/>
+          <w:szCs w:val="24"/>
+        </w:rPr>
+        <w:t>libre en esa fecha.</w:t>
+      </w:r>
+    </w:p>
+    <w:p>
+      <w:pPr>
+        <w:autoSpaceDE w:val="0"/>
+        <w:autoSpaceDN w:val="0"/>
+        <w:adjustRightInd w:val="0"/>
+        <w:spacing w:after="0" w:line="240" w:lineRule="auto"/>
+        <w:rPr>
+          <w:rFonts w:ascii="Times New Roman" w:hAnsi="Times New Roman" w:cs="Times New Roman"/>
+          <w:sz w:val="24"/>
+          <w:szCs w:val="24"/>
+        </w:rPr>
+      </w:pPr>
+      <w:r>
+        <w:rPr>
+          <w:rFonts w:ascii="Times New Roman" w:hAnsi="Times New Roman" w:cs="Times New Roman"/>
+          <w:b/>
+          <w:bCs/>
+          <w:sz w:val="24"/>
+          <w:szCs w:val="24"/>
+        </w:rPr>
+        <w:t>Salida</w:t>
+      </w:r>
+      <w:r>
+        <w:rPr>
+          <w:rFonts w:ascii="Times New Roman" w:hAnsi="Times New Roman" w:cs="Times New Roman"/>
+          <w:sz w:val="24"/>
+          <w:szCs w:val="24"/>
+        </w:rPr>
+        <w:t xml:space="preserve">: Un listado de </w:t>
+      </w:r>
+      <w:r>
+        <w:rPr>
+          <w:rFonts w:ascii="Times New Roman" w:hAnsi="Times New Roman" w:cs="Times New Roman"/>
+          <w:sz w:val="24"/>
+          <w:szCs w:val="24"/>
+        </w:rPr>
+        <w:t>los horarios disponibles.</w:t>
+      </w:r>
+    </w:p>
+    <w:p>
+      <w:pPr>
+        <w:autoSpaceDE w:val="0"/>
+        <w:autoSpaceDN w:val="0"/>
+        <w:adjustRightInd w:val="0"/>
+        <w:spacing w:after="0" w:line="240" w:lineRule="auto"/>
+        <w:rPr>
+          <w:rFonts w:ascii="Times New Roman" w:hAnsi="Times New Roman" w:cs="Times New Roman"/>
+          <w:sz w:val="24"/>
+          <w:szCs w:val="24"/>
+        </w:rPr>
+      </w:pPr>
+      <w:r>
+        <w:rPr>
+          <w:rFonts w:ascii="Times New Roman" w:hAnsi="Times New Roman" w:cs="Times New Roman"/>
+          <w:b/>
+          <w:bCs/>
+          <w:sz w:val="24"/>
+          <w:szCs w:val="24"/>
+        </w:rPr>
+        <w:t>Precondición</w:t>
+      </w:r>
+      <w:r>
+        <w:rPr>
+          <w:rFonts w:ascii="Times New Roman" w:hAnsi="Times New Roman" w:cs="Times New Roman"/>
+          <w:sz w:val="24"/>
+          <w:szCs w:val="24"/>
+        </w:rPr>
+        <w:t>: La fecha debe ser superior o igual a la actual.</w:t>
+      </w:r>
+    </w:p>
+    <w:p>
+      <w:pPr>
+        <w:rPr>
+          <w:rFonts w:ascii="Times New Roman" w:hAnsi="Times New Roman" w:cs="Times New Roman"/>
+          <w:sz w:val="24"/>
+          <w:szCs w:val="24"/>
+        </w:rPr>
+      </w:pPr>
+      <w:r>
+        <w:rPr>
+          <w:rFonts w:ascii="Times New Roman" w:hAnsi="Times New Roman" w:cs="Times New Roman"/>
+          <w:b/>
+          <w:bCs/>
+          <w:sz w:val="24"/>
+          <w:szCs w:val="24"/>
+        </w:rPr>
+        <w:t>Post condición</w:t>
+      </w:r>
+      <w:r>
+        <w:rPr>
+          <w:rFonts w:ascii="Times New Roman" w:hAnsi="Times New Roman" w:cs="Times New Roman"/>
+          <w:sz w:val="24"/>
+          <w:szCs w:val="24"/>
+        </w:rPr>
+        <w:t>:</w:t>
+      </w:r>
+    </w:p>
+    <w:p>
+      <w:pPr>
         <w:spacing w:after="0"/>
         <w:rPr>
           <w:rFonts w:ascii="Times New Roman" w:hAnsi="Times New Roman" w:cs="Times New Roman"/>
@@ -3606,7 +3908,7 @@
           <w:sz w:val="24"/>
           <w:szCs w:val="24"/>
         </w:rPr>
-        <w:t>CON-04</w:t>
+        <w:t>CON-05</w:t>
       </w:r>
     </w:p>
     <w:p>
@@ -4078,6 +4380,7 @@
           <w:sz w:val="24"/>
           <w:szCs w:val="24"/>
         </w:rPr>
+        <w:lastRenderedPageBreak/>
         <w:t xml:space="preserve">Se asoció </w:t>
       </w:r>
       <w:r>
@@ -4186,12 +4489,12 @@
       <w:pPr>
         <w:pStyle w:val="Ttulo1"/>
       </w:pPr>
-      <w:bookmarkStart w:id="8" w:name="_Toc434352827"/>
+      <w:bookmarkStart w:id="7" w:name="_Toc434352827"/>
       <w:r>
         <w:lastRenderedPageBreak/>
         <w:t>Diagrama de Secuencia de Diseño</w:t>
       </w:r>
-      <w:bookmarkEnd w:id="8"/>
+      <w:bookmarkEnd w:id="7"/>
     </w:p>
     <w:p>
       <w:r>
@@ -4357,7 +4660,7 @@
           <w:lang w:eastAsia="es-ES"/>
         </w:rPr>
         <w:drawing>
-          <wp:inline distT="0" distB="0" distL="0" distR="0">
+          <wp:inline distT="0" distB="0" distL="0" distR="0" wp14:anchorId="465130BC" wp14:editId="33C788CB">
             <wp:extent cx="5401339" cy="3345429"/>
             <wp:effectExtent l="0" t="0" r="8890" b="7620"/>
             <wp:docPr id="11" name="Imagen 11" descr="D:\Git\UNaM-POO\POO 2\Integrador\Documentacion\3 - Diagrama de Secuencia\CON03buscarEspecialista.png"/>
@@ -4407,11 +4710,95 @@
       </w:r>
     </w:p>
     <w:p>
+      <w:bookmarkStart w:id="8" w:name="_GoBack"/>
+      <w:r>
+        <w:rPr>
+          <w:noProof/>
+          <w:u w:val="single"/>
+          <w:lang w:eastAsia="es-ES"/>
+        </w:rPr>
+        <w:drawing>
+          <wp:anchor distT="0" distB="0" distL="114300" distR="114300" simplePos="0" relativeHeight="251665408" behindDoc="0" locked="0" layoutInCell="1" allowOverlap="1" wp14:anchorId="6570E4C5" wp14:editId="37055127">
+            <wp:simplePos x="0" y="0"/>
+            <wp:positionH relativeFrom="margin">
+              <wp:posOffset>-902335</wp:posOffset>
+            </wp:positionH>
+            <wp:positionV relativeFrom="paragraph">
+              <wp:posOffset>309880</wp:posOffset>
+            </wp:positionV>
+            <wp:extent cx="7124700" cy="4105275"/>
+            <wp:effectExtent l="0" t="0" r="0" b="9525"/>
+            <wp:wrapSquare wrapText="bothSides"/>
+            <wp:docPr id="12" name="Imagen 12"/>
+            <wp:cNvGraphicFramePr>
+              <a:graphicFrameLocks xmlns:a="http://schemas.openxmlformats.org/drawingml/2006/main" noChangeAspect="1"/>
+            </wp:cNvGraphicFramePr>
+            <a:graphic xmlns:a="http://schemas.openxmlformats.org/drawingml/2006/main">
+              <a:graphicData uri="http://schemas.openxmlformats.org/drawingml/2006/picture">
+                <pic:pic xmlns:pic="http://schemas.openxmlformats.org/drawingml/2006/picture">
+                  <pic:nvPicPr>
+                    <pic:cNvPr id="0" name="Picture 4"/>
+                    <pic:cNvPicPr>
+                      <a:picLocks noChangeAspect="1" noChangeArrowheads="1"/>
+                    </pic:cNvPicPr>
+                  </pic:nvPicPr>
+                  <pic:blipFill>
+                    <a:blip r:embed="rId14">
+                      <a:extLst>
+                        <a:ext uri="{28A0092B-C50C-407E-A947-70E740481C1C}">
+                          <a14:useLocalDpi xmlns:a14="http://schemas.microsoft.com/office/drawing/2010/main" val="0"/>
+                        </a:ext>
+                      </a:extLst>
+                    </a:blip>
+                    <a:srcRect/>
+                    <a:stretch>
+                      <a:fillRect/>
+                    </a:stretch>
+                  </pic:blipFill>
+                  <pic:spPr bwMode="auto">
+                    <a:xfrm>
+                      <a:off x="0" y="0"/>
+                      <a:ext cx="7124700" cy="4105275"/>
+                    </a:xfrm>
+                    <a:prstGeom prst="rect">
+                      <a:avLst/>
+                    </a:prstGeom>
+                    <a:noFill/>
+                    <a:ln>
+                      <a:noFill/>
+                    </a:ln>
+                  </pic:spPr>
+                </pic:pic>
+              </a:graphicData>
+            </a:graphic>
+            <wp14:sizeRelH relativeFrom="margin">
+              <wp14:pctWidth>0</wp14:pctWidth>
+            </wp14:sizeRelH>
+            <wp14:sizeRelV relativeFrom="margin">
+              <wp14:pctHeight>0</wp14:pctHeight>
+            </wp14:sizeRelV>
+          </wp:anchor>
+        </w:drawing>
+      </w:r>
+      <w:bookmarkEnd w:id="8"/>
+      <w:r>
+        <w:t>CON-04: buscarHorariosLibres</w:t>
+      </w:r>
+    </w:p>
+    <w:p>
+      <w:pPr>
+        <w:rPr>
+          <w:u w:val="single"/>
+        </w:rPr>
+      </w:pPr>
+    </w:p>
+    <w:p>
       <w:r>
         <w:rPr>
           <w:noProof/>
           <w:lang w:eastAsia="es-ES"/>
         </w:rPr>
+        <w:lastRenderedPageBreak/>
         <w:drawing>
           <wp:anchor distT="0" distB="0" distL="114300" distR="114300" simplePos="0" relativeHeight="251660288" behindDoc="0" locked="0" layoutInCell="1" allowOverlap="1" wp14:anchorId="2A298965" wp14:editId="1688C25C">
             <wp:simplePos x="0" y="0"/>
@@ -4438,7 +4825,7 @@
                     </pic:cNvPicPr>
                   </pic:nvPicPr>
                   <pic:blipFill>
-                    <a:blip r:embed="rId14" cstate="print">
+                    <a:blip r:embed="rId15" cstate="print">
                       <a:extLst>
                         <a:ext uri="{28A0092B-C50C-407E-A947-70E740481C1C}">
                           <a14:useLocalDpi xmlns:a14="http://schemas.microsoft.com/office/drawing/2010/main" val="0"/>
@@ -4476,7 +4863,10 @@
         </w:drawing>
       </w:r>
       <w:r>
-        <w:t>CON-04: confirmarReserva</w:t>
+        <w:t>CON-05</w:t>
+      </w:r>
+      <w:r>
+        <w:t>: confirmarReserva</w:t>
       </w:r>
     </w:p>
     <w:p/>
@@ -4522,7 +4912,7 @@
                     </pic:cNvPicPr>
                   </pic:nvPicPr>
                   <pic:blipFill>
-                    <a:blip r:embed="rId15" cstate="print">
+                    <a:blip r:embed="rId16" cstate="print">
                       <a:extLst>
                         <a:ext uri="{28A0092B-C50C-407E-A947-70E740481C1C}">
                           <a14:useLocalDpi xmlns:a14="http://schemas.microsoft.com/office/drawing/2010/main" val="0"/>
@@ -5915,7 +6305,7 @@
 </file>
 
 <file path=customXml/itemProps1.xml><?xml version="1.0" encoding="utf-8"?>
-<ds:datastoreItem xmlns:ds="http://schemas.openxmlformats.org/officeDocument/2006/customXml" ds:itemID="{51D036F9-356B-4C59-9305-5E1B93BCB0A9}">
+<ds:datastoreItem xmlns:ds="http://schemas.openxmlformats.org/officeDocument/2006/customXml" ds:itemID="{1802C534-88E3-4017-A931-BB5E633ED91F}">
   <ds:schemaRefs>
     <ds:schemaRef ds:uri="http://schemas.openxmlformats.org/officeDocument/2006/bibliography"/>
   </ds:schemaRefs>

</xml_diff>